<commit_message>
Update Start with tutorial on how to make decisions as the king.docx
</commit_message>
<xml_diff>
--- a/Assets/dialouge/Start with tutorial on how to make decisions as the king.docx
+++ b/Assets/dialouge/Start with tutorial on how to make decisions as the king.docx
@@ -366,26 +366,17 @@
     </w:p>
     <w:p>
       <w:r>
-        <w:t>Warlock Peasant</w:t>
-      </w:r>
-      <w:r>
-        <w:t>: “I hear they Kill in open blood”</w:t>
-      </w:r>
-    </w:p>
-    <w:p>
-      <w:r>
-        <w:t>Warlock Peasant</w:t>
-      </w:r>
-      <w:r>
-        <w:t>: “I hear they eat the blood of innocent animals”</w:t>
-      </w:r>
-    </w:p>
-    <w:p>
-      <w:r>
-        <w:t>Warlock Peasant</w:t>
-      </w:r>
-      <w:r>
-        <w:t xml:space="preserve">: “We spare these beautiful creatures and only eat the </w:t>
+        <w:t>Warlock Peasant: “I hear they Kill in open blood”</w:t>
+      </w:r>
+    </w:p>
+    <w:p>
+      <w:r>
+        <w:t>Warlock Peasant: “I hear they eat the blood of innocent animals”</w:t>
+      </w:r>
+    </w:p>
+    <w:p>
+      <w:r>
+        <w:t xml:space="preserve">Warlock Peasant: “We spare these beautiful creatures and only eat the </w:t>
       </w:r>
       <w:proofErr w:type="spellStart"/>
       <w:r>
@@ -403,10 +394,7 @@
     </w:p>
     <w:p>
       <w:r>
-        <w:t>Warlock Peasant</w:t>
-      </w:r>
-      <w:r>
-        <w:t xml:space="preserve"> (garbled text) “AND THIS HAPPENED ON THE BORDER REGION </w:t>
+        <w:t xml:space="preserve">Warlock Peasant (garbled text) “AND THIS HAPPENED ON THE BORDER REGION </w:t>
       </w:r>
       <w:r>
         <w:t>on</w:t>
@@ -420,19 +408,11 @@
     </w:p>
     <w:p>
       <w:r>
-        <w:t>Warlock Peasant</w:t>
-      </w:r>
-      <w:r>
-        <w:t>: “And you’re busy complaining that I shot one little pig???”</w:t>
+        <w:t>Warlock Peasant: “And you’re busy complaining that I shot one little pig???”</w:t>
       </w:r>
       <w:r>
         <w:br/>
-      </w:r>
-      <w:r>
-        <w:t>Warlock Peasant</w:t>
-      </w:r>
-      <w:r>
-        <w:t xml:space="preserve">: “I could eat you right now, I bet you would taste </w:t>
+        <w:t xml:space="preserve">Warlock Peasant: “I could eat you right now, I bet you would taste </w:t>
       </w:r>
       <w:proofErr w:type="spellStart"/>
       <w:r>
@@ -491,10 +471,7 @@
     </w:p>
     <w:p>
       <w:r>
-        <w:t>Kingdom Peasant:</w:t>
-      </w:r>
-      <w:r>
-        <w:t xml:space="preserve"> “First you kill in cold blood”</w:t>
+        <w:t>Kingdom Peasant: “First you kill in cold blood”</w:t>
       </w:r>
     </w:p>
     <w:p>
@@ -504,18 +481,12 @@
     </w:p>
     <w:p>
       <w:r>
-        <w:t>Kingdom Peasant:</w:t>
-      </w:r>
-      <w:r>
-        <w:t xml:space="preserve"> “Now you want to kill my own king???”</w:t>
-      </w:r>
-    </w:p>
-    <w:p>
-      <w:r>
-        <w:t>Kingdom Peasant:</w:t>
-      </w:r>
-      <w:r>
-        <w:t xml:space="preserve"> “How could my day get any worse”</w:t>
+        <w:t>Kingdom Peasant: “Now you want to kill my own king???”</w:t>
+      </w:r>
+    </w:p>
+    <w:p>
+      <w:r>
+        <w:t>Kingdom Peasant: “How could my day get any worse”</w:t>
       </w:r>
       <w:r>
         <w:br/>
@@ -543,10 +514,7 @@
     </w:p>
     <w:p>
       <w:r>
-        <w:t>Kingdom Peasant:</w:t>
-      </w:r>
-      <w:r>
-        <w:t xml:space="preserve"> “WHAT?”</w:t>
+        <w:t>Kingdom Peasant: “WHAT?”</w:t>
       </w:r>
     </w:p>
     <w:p>
@@ -569,10 +537,7 @@
     </w:p>
     <w:p>
       <w:r>
-        <w:t>Kingdom Peasant:</w:t>
-      </w:r>
-      <w:r>
-        <w:t xml:space="preserve"> “MY KING THIS IS OUTLANDISH!”</w:t>
+        <w:t>Kingdom Peasant: “MY KING THIS IS OUTLANDISH!”</w:t>
       </w:r>
     </w:p>
     <w:p>
@@ -633,28 +598,31 @@
       </w:r>
       <w:r>
         <w:t>You should not have dared killed a pig on our land! You and your friend are going INTO THE DUNGEON!”</w:t>
+      </w:r>
+    </w:p>
+    <w:p/>
+    <w:p>
+      <w:r>
+        <w:t xml:space="preserve">3. </w:t>
+      </w:r>
+    </w:p>
+    <w:p>
+      <w:r>
+        <w:t xml:space="preserve">King: “You all did wrong, my fellow </w:t>
+      </w:r>
+      <w:proofErr w:type="spellStart"/>
+      <w:r>
+        <w:t>Kingdomdweller</w:t>
+      </w:r>
+      <w:proofErr w:type="spellEnd"/>
+      <w:r>
+        <w:t xml:space="preserve"> broke the rules of our common people but</w:t>
+      </w:r>
+      <w:r>
+        <w:t>…</w:t>
       </w:r>
       <w:bookmarkStart w:id="0" w:name="_GoBack"/>
       <w:bookmarkEnd w:id="0"/>
-    </w:p>
-    <w:p/>
-    <w:p>
-      <w:r>
-        <w:t xml:space="preserve">3. </w:t>
-      </w:r>
-    </w:p>
-    <w:p>
-      <w:r>
-        <w:t xml:space="preserve">King: “You all did wrong, my fellow </w:t>
-      </w:r>
-      <w:proofErr w:type="spellStart"/>
-      <w:r>
-        <w:t>Kingdomdweller</w:t>
-      </w:r>
-      <w:proofErr w:type="spellEnd"/>
-      <w:r>
-        <w:t xml:space="preserve"> broke the rules of our common people but</w:t>
-      </w:r>
     </w:p>
     <w:p/>
     <w:p/>

</xml_diff>

<commit_message>
More endings made in text
</commit_message>
<xml_diff>
--- a/Assets/dialouge/Start with tutorial on how to make decisions as the king.docx
+++ b/Assets/dialouge/Start with tutorial on how to make decisions as the king.docx
@@ -616,11 +616,29 @@
       </w:r>
       <w:proofErr w:type="spellEnd"/>
       <w:r>
-        <w:t xml:space="preserve"> broke the rules of our common people but</w:t>
-      </w:r>
-      <w:r>
-        <w:t>…</w:t>
-      </w:r>
+        <w:t xml:space="preserve"> broke the rules of our common people b</w:t>
+      </w:r>
+      <w:r>
+        <w:t xml:space="preserve">ut </w:t>
+      </w:r>
+      <w:r>
+        <w:t xml:space="preserve">You Warlock Killed a pig on our own territory! Your friend also KILLED and ate one of our own </w:t>
+      </w:r>
+      <w:proofErr w:type="spellStart"/>
+      <w:r>
+        <w:t>citzens</w:t>
+      </w:r>
+      <w:proofErr w:type="spellEnd"/>
+      <w:r>
+        <w:t xml:space="preserve">!” </w:t>
+      </w:r>
+    </w:p>
+    <w:p>
+      <w:r>
+        <w:t>“You will All Go TO THE DUNGEON!”</w:t>
+      </w:r>
+    </w:p>
+    <w:p>
       <w:bookmarkStart w:id="0" w:name="_GoBack"/>
       <w:bookmarkEnd w:id="0"/>
     </w:p>

</xml_diff>